<commit_message>
InGame editor help, Help zobrazuje skutecne klavesy
</commit_message>
<xml_diff>
--- a/bin/Dokumentace.CS/Tutorál k editoru levelů.docx
+++ b/bin/Dokumentace.CS/Tutorál k editoru levelů.docx
@@ -33,17 +33,8 @@
           <w:sz w:val="56"/>
           <w:szCs w:val="56"/>
         </w:rPr>
-        <w:t xml:space="preserve"> k editoru </w:t>
-      </w:r>
-      <w:proofErr w:type="spellStart"/>
-      <w:r>
-        <w:rPr>
-          <w:sz w:val="56"/>
-          <w:szCs w:val="56"/>
-        </w:rPr>
-        <w:t>levelů</w:t>
-      </w:r>
-      <w:proofErr w:type="spellEnd"/>
+        <w:t xml:space="preserve"> k editoru levelů</w:t>
+      </w:r>
     </w:p>
     <w:p>
       <w:pPr>
@@ -2635,6 +2626,10 @@
         <w:t xml:space="preserve">Zmáčkni </w:t>
       </w:r>
       <w:r>
+        <w:rPr>
+          <w:noProof/>
+          <w:lang w:eastAsia="cs-CZ"/>
+        </w:rPr>
         <w:drawing>
           <wp:inline distT="0" distB="0" distL="0" distR="0">
             <wp:extent cx="180975" cy="171450"/>
@@ -2917,13 +2912,11 @@
         </w:numPr>
       </w:pPr>
       <w:r>
-        <w:t xml:space="preserve">V menu start zvol položku "level </w:t>
-      </w:r>
-      <w:proofErr w:type="spellStart"/>
-      <w:r>
-        <w:t>properties</w:t>
-      </w:r>
-      <w:proofErr w:type="spellEnd"/>
+        <w:t>V menu start zvol položku "</w:t>
+      </w:r>
+      <w:r>
+        <w:t>Vlastnosti levelu</w:t>
+      </w:r>
       <w:r>
         <w:t>"</w:t>
       </w:r>

</xml_diff>